<commit_message>
Correciones casos de uso extendido
</commit_message>
<xml_diff>
--- a/doc/trim1/2_uml_ casos_uso/2_caso_uso_extendido/V02/CU02 - Link Contraseña.docx
+++ b/doc/trim1/2_uml_ casos_uso/2_caso_uso_extendido/V02/CU02 - Link Contraseña.docx
@@ -1129,7 +1129,21 @@
                 <w:rFonts w:ascii="Arial" w:hAnsi="Arial" w:cs="Arial"/>
                 <w:sz w:val="22"/>
               </w:rPr>
-              <w:t>Si el usuario agrega bien sus credenciales, lo dirigirá a otra pestaña donde podrá hacer el cambio de contraseña.</w:t>
+              <w:t>Si el usuario agrega bien sus credenciales,</w:t>
+            </w:r>
+            <w:r>
+              <w:rPr>
+                <w:rFonts w:ascii="Arial" w:hAnsi="Arial" w:cs="Arial"/>
+                <w:sz w:val="22"/>
+              </w:rPr>
+              <w:t xml:space="preserve"> le enviara un link al correo electrónico que</w:t>
+            </w:r>
+            <w:r>
+              <w:rPr>
+                <w:rFonts w:ascii="Arial" w:hAnsi="Arial" w:cs="Arial"/>
+                <w:sz w:val="22"/>
+              </w:rPr>
+              <w:t xml:space="preserve"> lo dirigirá a otra pestaña donde podrá hacer el cambio de contraseña.</w:t>
             </w:r>
           </w:p>
         </w:tc>

</xml_diff>